<commit_message>
feat(Lectures): update Economics and TA
</commit_message>
<xml_diff>
--- a/Lectures/TA.docx
+++ b/Lectures/TA.docx
@@ -1320,11 +1320,17 @@
       <w:pPr>
         <w:pStyle w:val="Normal"/>
         <w:bidi w:val="0"/>
-        <w:jc w:val="start"/>
-        <w:rPr/>
-      </w:pPr>
-      <w:r>
-        <w:rPr/>
+        <w:jc w:val="center"/>
+        <w:rPr>
+          <w:b/>
+          <w:bCs/>
+        </w:rPr>
+      </w:pPr>
+      <w:r>
+        <w:rPr>
+          <w:b/>
+          <w:bCs/>
+        </w:rPr>
         <w:t>Лекция 3 (от 20.09.25)</w:t>
       </w:r>
     </w:p>
@@ -1332,11 +1338,17 @@
       <w:pPr>
         <w:pStyle w:val="Normal"/>
         <w:bidi w:val="0"/>
-        <w:jc w:val="start"/>
-        <w:rPr/>
-      </w:pPr>
-      <w:r>
-        <w:rPr/>
+        <w:jc w:val="center"/>
+        <w:rPr>
+          <w:b/>
+          <w:bCs/>
+        </w:rPr>
+      </w:pPr>
+      <w:r>
+        <w:rPr>
+          <w:b/>
+          <w:bCs/>
+        </w:rPr>
         <w:t>Преобразование контекстно-свободных грамматик</w:t>
       </w:r>
     </w:p>
@@ -1344,6 +1356,23 @@
       <w:pPr>
         <w:pStyle w:val="Normal"/>
         <w:bidi w:val="0"/>
+        <w:jc w:val="center"/>
+        <w:rPr>
+          <w:b/>
+          <w:bCs/>
+        </w:rPr>
+      </w:pPr>
+      <w:r>
+        <w:rPr>
+          <w:b/>
+          <w:bCs/>
+        </w:rPr>
+      </w:r>
+    </w:p>
+    <w:p>
+      <w:pPr>
+        <w:pStyle w:val="Normal"/>
+        <w:bidi w:val="0"/>
         <w:jc w:val="start"/>
         <w:rPr/>
       </w:pPr>
@@ -1397,7 +1426,30 @@
       </w:pPr>
       <w:r>
         <w:rPr/>
-        <w:t>Для КС-свободных грамматик не существует полной системы преобразований. Рассмотри правила преобразований:</w:t>
+        <w:t xml:space="preserve">Для КС-свободных грамматик не существует полной системы преобразований. </w:t>
+      </w:r>
+    </w:p>
+    <w:p>
+      <w:pPr>
+        <w:pStyle w:val="Normal"/>
+        <w:bidi w:val="0"/>
+        <w:jc w:val="start"/>
+        <w:rPr/>
+      </w:pPr>
+      <w:r>
+        <w:rPr/>
+      </w:r>
+    </w:p>
+    <w:p>
+      <w:pPr>
+        <w:pStyle w:val="Normal"/>
+        <w:bidi w:val="0"/>
+        <w:jc w:val="start"/>
+        <w:rPr/>
+      </w:pPr>
+      <w:r>
+        <w:rPr/>
+        <w:t>Рассмотри правила преобразований:</w:t>
       </w:r>
     </w:p>
     <w:p>
@@ -1446,6 +1498,17 @@
       <w:r>
         <w:rPr/>
         <w:t>2. Недостижимые символы — это символы (терминалы, нетерминалы), которые не встречаются ни в одной цепочке (терминальной или промежуточной) выводимой из начального нетерминала.</w:t>
+      </w:r>
+    </w:p>
+    <w:p>
+      <w:pPr>
+        <w:pStyle w:val="Normal"/>
+        <w:bidi w:val="0"/>
+        <w:jc w:val="start"/>
+        <w:rPr/>
+      </w:pPr>
+      <w:r>
+        <w:rPr/>
       </w:r>
     </w:p>
     <w:p>

</xml_diff>